<commit_message>
Animations added to Koala and Unicorn
</commit_message>
<xml_diff>
--- a/PewPew Paradise Animation schemes.docx
+++ b/PewPew Paradise Animation schemes.docx
@@ -146,7 +146,7 @@
     </w:p>
     <w:p>
       <w:pPr>
-        <w:pStyle w:val="ListParagraph"/>
+        <w:pStyle w:val="Listaszerbekezds"/>
         <w:numPr>
           <w:ilvl w:val="0"/>
           <w:numId w:val="7"/>
@@ -272,7 +272,7 @@
     </w:p>
     <w:p>
       <w:pPr>
-        <w:pStyle w:val="ListParagraph"/>
+        <w:pStyle w:val="Listaszerbekezds"/>
         <w:numPr>
           <w:ilvl w:val="0"/>
           <w:numId w:val="7"/>
@@ -308,20 +308,39 @@
           <w:szCs w:val="28"/>
         </w:rPr>
       </w:pPr>
+      <w:proofErr w:type="spellStart"/>
       <w:r>
         <w:rPr>
           <w:rFonts w:ascii="Bauhaus 93" w:hAnsi="Bauhaus 93" w:cs="Times New Roman"/>
           <w:sz w:val="28"/>
           <w:szCs w:val="28"/>
         </w:rPr>
-        <w:t>Charater Animati</w:t>
+        <w:t>Charater</w:t>
       </w:r>
+      <w:proofErr w:type="spellEnd"/>
       <w:r>
         <w:rPr>
           <w:rFonts w:ascii="Bauhaus 93" w:hAnsi="Bauhaus 93" w:cs="Times New Roman"/>
           <w:sz w:val="28"/>
           <w:szCs w:val="28"/>
         </w:rPr>
+        <w:t xml:space="preserve"> </w:t>
+      </w:r>
+      <w:proofErr w:type="spellStart"/>
+      <w:r>
+        <w:rPr>
+          <w:rFonts w:ascii="Bauhaus 93" w:hAnsi="Bauhaus 93" w:cs="Times New Roman"/>
+          <w:sz w:val="28"/>
+          <w:szCs w:val="28"/>
+        </w:rPr>
+        <w:t>Animati</w:t>
+      </w:r>
+      <w:r>
+        <w:rPr>
+          <w:rFonts w:ascii="Bauhaus 93" w:hAnsi="Bauhaus 93" w:cs="Times New Roman"/>
+          <w:sz w:val="28"/>
+          <w:szCs w:val="28"/>
+        </w:rPr>
         <w:t>o</w:t>
       </w:r>
       <w:r>
@@ -330,7 +349,43 @@
           <w:sz w:val="28"/>
           <w:szCs w:val="28"/>
         </w:rPr>
-        <w:t>n schemes:</w:t>
+        <w:t>n</w:t>
+      </w:r>
+      <w:proofErr w:type="spellEnd"/>
+      <w:r>
+        <w:rPr>
+          <w:rFonts w:ascii="Bauhaus 93" w:hAnsi="Bauhaus 93" w:cs="Times New Roman"/>
+          <w:sz w:val="28"/>
+          <w:szCs w:val="28"/>
+        </w:rPr>
+        <w:t xml:space="preserve"> </w:t>
+      </w:r>
+      <w:proofErr w:type="spellStart"/>
+      <w:r>
+        <w:rPr>
+          <w:rFonts w:ascii="Bauhaus 93" w:hAnsi="Bauhaus 93" w:cs="Times New Roman"/>
+          <w:sz w:val="28"/>
+          <w:szCs w:val="28"/>
+        </w:rPr>
+        <w:t>schemes</w:t>
+      </w:r>
+      <w:proofErr w:type="spellEnd"/>
+      <w:r>
+        <w:rPr>
+          <w:rFonts w:ascii="Bauhaus 93" w:hAnsi="Bauhaus 93" w:cs="Times New Roman"/>
+          <w:sz w:val="28"/>
+          <w:szCs w:val="28"/>
+        </w:rPr>
+        <w:t>:</w:t>
+      </w:r>
+      <w:r>
+        <w:rPr>
+          <w:rFonts w:ascii="Bauhaus 93" w:hAnsi="Bauhaus 93"/>
+          <w:color w:val="F6C9FF"/>
+          <w:sz w:val="32"/>
+          <w:szCs w:val="32"/>
+        </w:rPr>
+        <w:t xml:space="preserve"> </w:t>
       </w:r>
     </w:p>
     <w:p>
@@ -944,6 +999,9 @@
         </mc:AlternateContent>
       </w:r>
       <w:r>
+        <w:rPr>
+          <w:noProof/>
+        </w:rPr>
         <mc:AlternateContent>
           <mc:Choice Requires="wps">
             <w:drawing>
@@ -1085,6 +1143,9 @@
         </mc:AlternateContent>
       </w:r>
       <w:r>
+        <w:rPr>
+          <w:noProof/>
+        </w:rPr>
         <mc:AlternateContent>
           <mc:Choice Requires="wps">
             <w:drawing>
@@ -1226,6 +1287,9 @@
         </mc:AlternateContent>
       </w:r>
       <w:r>
+        <w:rPr>
+          <w:noProof/>
+        </w:rPr>
         <mc:AlternateContent>
           <mc:Choice Requires="wps">
             <w:drawing>
@@ -1367,6 +1431,9 @@
         </mc:AlternateContent>
       </w:r>
       <w:r>
+        <w:rPr>
+          <w:noProof/>
+        </w:rPr>
         <mc:AlternateContent>
           <mc:Choice Requires="wps">
             <w:drawing>
@@ -1526,6 +1593,9 @@
         </mc:AlternateContent>
       </w:r>
       <w:r>
+        <w:rPr>
+          <w:noProof/>
+        </w:rPr>
         <mc:AlternateContent>
           <mc:Choice Requires="wps">
             <w:drawing>
@@ -1667,6 +1737,9 @@
         </mc:AlternateContent>
       </w:r>
       <w:r>
+        <w:rPr>
+          <w:noProof/>
+        </w:rPr>
         <mc:AlternateContent>
           <mc:Choice Requires="wps">
             <w:drawing>
@@ -1826,6 +1899,9 @@
         </mc:AlternateContent>
       </w:r>
       <w:r>
+        <w:rPr>
+          <w:noProof/>
+        </w:rPr>
         <mc:AlternateContent>
           <mc:Choice Requires="wps">
             <w:drawing>
@@ -1967,6 +2043,9 @@
         </mc:AlternateContent>
       </w:r>
       <w:r>
+        <w:rPr>
+          <w:noProof/>
+        </w:rPr>
         <mc:AlternateContent>
           <mc:Choice Requires="wps">
             <w:drawing>
@@ -2035,6 +2114,7 @@
                         <w:txbxContent>
                           <w:p>
                             <w:pPr>
+                              <w:jc w:val="center"/>
                               <w:rPr>
                                 <w:rFonts w:ascii="Bauhaus 93" w:hAnsi="Bauhaus 93"/>
                                 <w:color w:val="F6C9FF"/>
@@ -2042,16 +2122,17 @@
                                 <w:szCs w:val="32"/>
                               </w:rPr>
                             </w:pPr>
-                          </w:p>
-                          <w:p>
-                            <w:pPr>
+                            <w:proofErr w:type="spellStart"/>
+                            <w:r>
                               <w:rPr>
                                 <w:rFonts w:ascii="Bauhaus 93" w:hAnsi="Bauhaus 93"/>
                                 <w:color w:val="F6C9FF"/>
                                 <w:sz w:val="32"/>
                                 <w:szCs w:val="32"/>
                               </w:rPr>
-                            </w:pPr>
+                              <w:t>Hurt</w:t>
+                            </w:r>
+                            <w:proofErr w:type="spellEnd"/>
                           </w:p>
                           <w:p>
                             <w:pPr>
@@ -2091,6 +2172,7 @@
                   <w:txbxContent>
                     <w:p>
                       <w:pPr>
+                        <w:jc w:val="center"/>
                         <w:rPr>
                           <w:rFonts w:ascii="Bauhaus 93" w:hAnsi="Bauhaus 93"/>
                           <w:color w:val="F6C9FF"/>
@@ -2098,16 +2180,17 @@
                           <w:szCs w:val="32"/>
                         </w:rPr>
                       </w:pPr>
-                    </w:p>
-                    <w:p>
-                      <w:pPr>
+                      <w:proofErr w:type="spellStart"/>
+                      <w:r>
                         <w:rPr>
                           <w:rFonts w:ascii="Bauhaus 93" w:hAnsi="Bauhaus 93"/>
                           <w:color w:val="F6C9FF"/>
                           <w:sz w:val="32"/>
                           <w:szCs w:val="32"/>
                         </w:rPr>
-                      </w:pPr>
+                        <w:t>Hurt</w:t>
+                      </w:r>
+                      <w:proofErr w:type="spellEnd"/>
                     </w:p>
                     <w:p>
                       <w:pPr>
@@ -2138,6 +2221,7 @@
       <w:r>
         <w:rPr>
           <w:rFonts w:ascii="Bauhaus 93" w:hAnsi="Bauhaus 93" w:cs="Times New Roman"/>
+          <w:noProof/>
           <w:sz w:val="28"/>
           <w:szCs w:val="28"/>
         </w:rPr>
@@ -2267,6 +2351,7 @@
       <w:r>
         <w:rPr>
           <w:rFonts w:ascii="Bauhaus 93" w:hAnsi="Bauhaus 93" w:cs="Times New Roman"/>
+          <w:noProof/>
           <w:sz w:val="28"/>
           <w:szCs w:val="28"/>
         </w:rPr>
@@ -2413,6 +2498,7 @@
       <w:r>
         <w:rPr>
           <w:rFonts w:ascii="Bauhaus 93" w:hAnsi="Bauhaus 93" w:cs="Times New Roman"/>
+          <w:noProof/>
           <w:sz w:val="28"/>
           <w:szCs w:val="28"/>
         </w:rPr>
@@ -2559,6 +2645,7 @@
       <w:r>
         <w:rPr>
           <w:rFonts w:ascii="Bauhaus 93" w:hAnsi="Bauhaus 93" w:cs="Times New Roman"/>
+          <w:noProof/>
           <w:sz w:val="28"/>
           <w:szCs w:val="28"/>
         </w:rPr>
@@ -2705,6 +2792,7 @@
       <w:r>
         <w:rPr>
           <w:rFonts w:ascii="Bauhaus 93" w:hAnsi="Bauhaus 93" w:cs="Times New Roman"/>
+          <w:noProof/>
           <w:sz w:val="28"/>
           <w:szCs w:val="28"/>
         </w:rPr>
@@ -2851,6 +2939,7 @@
       <w:r>
         <w:rPr>
           <w:rFonts w:ascii="Bauhaus 93" w:hAnsi="Bauhaus 93" w:cs="Times New Roman"/>
+          <w:noProof/>
           <w:sz w:val="28"/>
           <w:szCs w:val="28"/>
         </w:rPr>
@@ -2997,6 +3086,7 @@
       <w:r>
         <w:rPr>
           <w:rFonts w:ascii="Bauhaus 93" w:hAnsi="Bauhaus 93" w:cs="Times New Roman"/>
+          <w:noProof/>
           <w:sz w:val="28"/>
           <w:szCs w:val="28"/>
         </w:rPr>
@@ -3143,6 +3233,7 @@
       <w:r>
         <w:rPr>
           <w:rFonts w:ascii="Bauhaus 93" w:hAnsi="Bauhaus 93" w:cs="Times New Roman"/>
+          <w:noProof/>
           <w:sz w:val="28"/>
           <w:szCs w:val="28"/>
         </w:rPr>
@@ -3378,6 +3469,7 @@
       <w:r>
         <w:rPr>
           <w:rFonts w:ascii="Bauhaus 93" w:hAnsi="Bauhaus 93" w:cs="Times New Roman"/>
+          <w:noProof/>
           <w:sz w:val="28"/>
           <w:szCs w:val="28"/>
         </w:rPr>
@@ -3524,6 +3616,7 @@
       <w:r>
         <w:rPr>
           <w:rFonts w:ascii="Bauhaus 93" w:hAnsi="Bauhaus 93" w:cs="Times New Roman"/>
+          <w:noProof/>
           <w:sz w:val="28"/>
           <w:szCs w:val="28"/>
         </w:rPr>
@@ -3670,6 +3763,7 @@
       <w:r>
         <w:rPr>
           <w:rFonts w:ascii="Bauhaus 93" w:hAnsi="Bauhaus 93" w:cs="Times New Roman"/>
+          <w:noProof/>
           <w:sz w:val="28"/>
           <w:szCs w:val="28"/>
         </w:rPr>
@@ -4745,6 +4839,7 @@
     <w:lsdException w:name="HTML Sample" w:semiHidden="1" w:unhideWhenUsed="1"/>
     <w:lsdException w:name="HTML Typewriter" w:semiHidden="1" w:unhideWhenUsed="1"/>
     <w:lsdException w:name="HTML Variable" w:semiHidden="1" w:unhideWhenUsed="1"/>
+    <w:lsdException w:name="Normal Table" w:semiHidden="1" w:unhideWhenUsed="1"/>
     <w:lsdException w:name="annotation subject" w:semiHidden="1" w:unhideWhenUsed="1"/>
     <w:lsdException w:name="No List" w:semiHidden="1" w:unhideWhenUsed="1"/>
     <w:lsdException w:name="Outline List 1" w:semiHidden="1" w:unhideWhenUsed="1"/>
@@ -4791,8 +4886,10 @@
     <w:lsdException w:name="Table Subtle 2" w:semiHidden="1" w:unhideWhenUsed="1"/>
     <w:lsdException w:name="Table Web 1" w:semiHidden="1" w:unhideWhenUsed="1"/>
     <w:lsdException w:name="Table Web 2" w:semiHidden="1" w:unhideWhenUsed="1"/>
+    <w:lsdException w:name="Table Web 3" w:semiHidden="1" w:unhideWhenUsed="1"/>
     <w:lsdException w:name="Balloon Text" w:semiHidden="1" w:unhideWhenUsed="1"/>
     <w:lsdException w:name="Table Grid" w:uiPriority="39"/>
+    <w:lsdException w:name="Table Theme" w:semiHidden="1" w:unhideWhenUsed="1"/>
     <w:lsdException w:name="Placeholder Text" w:semiHidden="1"/>
     <w:lsdException w:name="No Spacing" w:uiPriority="1" w:qFormat="1"/>
     <w:lsdException w:name="Light Shading" w:uiPriority="60"/>
@@ -5014,17 +5111,17 @@
     <w:lsdException w:name="Unresolved Mention" w:semiHidden="1" w:unhideWhenUsed="1"/>
     <w:lsdException w:name="Smart Link" w:semiHidden="1" w:unhideWhenUsed="1"/>
   </w:latentStyles>
-  <w:style w:type="paragraph" w:default="1" w:styleId="Normal">
+  <w:style w:type="paragraph" w:default="1" w:styleId="Norml">
     <w:name w:val="Normal"/>
     <w:qFormat/>
   </w:style>
-  <w:style w:type="character" w:default="1" w:styleId="DefaultParagraphFont">
+  <w:style w:type="character" w:default="1" w:styleId="Bekezdsalapbettpusa">
     <w:name w:val="Default Paragraph Font"/>
     <w:uiPriority w:val="1"/>
     <w:semiHidden/>
     <w:unhideWhenUsed/>
   </w:style>
-  <w:style w:type="table" w:default="1" w:styleId="TableNormal">
+  <w:style w:type="table" w:default="1" w:styleId="Normltblzat">
     <w:name w:val="Normal Table"/>
     <w:uiPriority w:val="99"/>
     <w:semiHidden/>
@@ -5039,15 +5136,15 @@
       </w:tblCellMar>
     </w:tblPr>
   </w:style>
-  <w:style w:type="numbering" w:default="1" w:styleId="NoList">
+  <w:style w:type="numbering" w:default="1" w:styleId="Nemlista">
     <w:name w:val="No List"/>
     <w:uiPriority w:val="99"/>
     <w:semiHidden/>
     <w:unhideWhenUsed/>
   </w:style>
-  <w:style w:type="paragraph" w:styleId="ListParagraph">
+  <w:style w:type="paragraph" w:styleId="Listaszerbekezds">
     <w:name w:val="List Paragraph"/>
-    <w:basedOn w:val="Normal"/>
+    <w:basedOn w:val="Norml"/>
     <w:uiPriority w:val="34"/>
     <w:qFormat/>
     <w:rsid w:val="00FB3555"/>

</xml_diff>